<commit_message>
examples updated for v 17.02
</commit_message>
<xml_diff>
--- a/Examples/Data/Storage/doc with highlighted text.docx
+++ b/Examples/Data/Storage/doc with highlighted text.docx
@@ -66,10 +66,34 @@
           <w:szCs w:val="24"/>
           <w:highlight w:val="yellow"/>
         </w:rPr>
-        <w:t>.</w:t>
+        <w:t xml:space="preserve"> and the file is created to test the functionalities </w:t>
+      </w:r>
+      <w:r>
+        <w:rPr>
+          <w:sz w:val="24"/>
+          <w:szCs w:val="24"/>
+          <w:highlight w:val="yellow"/>
+        </w:rPr>
+        <w:t>related to highlight extrac</w:t>
       </w:r>
       <w:bookmarkStart w:id="0" w:name="_GoBack"/>
       <w:bookmarkEnd w:id="0"/>
+      <w:r>
+        <w:rPr>
+          <w:sz w:val="24"/>
+          <w:szCs w:val="24"/>
+          <w:highlight w:val="yellow"/>
+        </w:rPr>
+        <w:t>tion</w:t>
+      </w:r>
+      <w:r>
+        <w:rPr>
+          <w:sz w:val="24"/>
+          <w:szCs w:val="24"/>
+          <w:highlight w:val="yellow"/>
+        </w:rPr>
+        <w:t>.</w:t>
+      </w:r>
     </w:p>
     <w:sectPr>
       <w:pgSz w:w="12240" w:h="15840"/>

</xml_diff>